<commit_message>
Add analysis use new parsing method
</commit_message>
<xml_diff>
--- a/RScripts/FE Project Summary 1.docx
+++ b/RScripts/FE Project Summary 1.docx
@@ -293,21 +293,12 @@
         </w:rPr>
         <w:t xml:space="preserve">Since </w:t>
       </w:r>
-      <w:proofErr w:type="spellStart"/>
-      <w:r>
-        <w:rPr>
-          <w:sz w:val="22"/>
-          <w:szCs w:val="22"/>
-        </w:rPr>
-        <w:t>Zhenyu</w:t>
-      </w:r>
-      <w:proofErr w:type="spellEnd"/>
-      <w:r>
-        <w:rPr>
-          <w:sz w:val="22"/>
-          <w:szCs w:val="22"/>
-        </w:rPr>
-        <w:t xml:space="preserve"> also calculate the bucket log price volatility, I think </w:t>
+      <w:r>
+        <w:rPr>
+          <w:sz w:val="22"/>
+          <w:szCs w:val="22"/>
+        </w:rPr>
+        <w:t xml:space="preserve">Zhenyu also calculate the bucket log price volatility, I think </w:t>
       </w:r>
       <w:r>
         <w:rPr>
@@ -1077,27 +1068,421 @@
     </w:p>
     <w:p>
       <w:pPr>
-        <w:rPr>
-          <w:sz w:val="22"/>
-          <w:szCs w:val="22"/>
-        </w:rPr>
-      </w:pPr>
-      <w:r>
-        <w:rPr>
-          <w:sz w:val="22"/>
-          <w:szCs w:val="22"/>
-        </w:rPr>
-        <w:t>2.</w:t>
-      </w:r>
-      <w:r>
-        <w:rPr>
-          <w:sz w:val="22"/>
-          <w:szCs w:val="22"/>
-        </w:rPr>
-        <w:t xml:space="preserve"> Predict price with </w:t>
+        <w:pStyle w:val="a3"/>
+        <w:numPr>
+          <w:ilvl w:val="0"/>
+          <w:numId w:val="1"/>
+        </w:numPr>
+        <w:ind w:firstLineChars="0"/>
+        <w:rPr>
+          <w:sz w:val="22"/>
+          <w:szCs w:val="22"/>
+        </w:rPr>
+      </w:pPr>
+      <w:r>
+        <w:rPr>
+          <w:sz w:val="22"/>
+          <w:szCs w:val="22"/>
+        </w:rPr>
+        <w:t xml:space="preserve">Predict price with </w:t>
+      </w:r>
+      <w:r>
+        <w:rPr>
+          <w:sz w:val="22"/>
+          <w:szCs w:val="22"/>
+        </w:rPr>
+        <w:t>SIO calculated from quotes and trades data</w:t>
+      </w:r>
+    </w:p>
+    <w:p>
+      <w:pPr>
+        <w:pStyle w:val="a3"/>
+        <w:ind w:left="360" w:firstLineChars="0" w:firstLine="0"/>
+        <w:rPr>
+          <w:sz w:val="22"/>
+          <w:szCs w:val="22"/>
+        </w:rPr>
+      </w:pPr>
+      <w:r>
+        <w:rPr>
+          <w:sz w:val="22"/>
+          <w:szCs w:val="22"/>
+        </w:rPr>
+        <w:t>Use quotes to assign BUY or SELL to each trade;</w:t>
+      </w:r>
+    </w:p>
+    <w:p>
+      <w:pPr>
+        <w:pStyle w:val="a3"/>
+        <w:ind w:left="360" w:firstLineChars="0" w:firstLine="0"/>
+        <w:rPr>
+          <w:sz w:val="22"/>
+          <w:szCs w:val="22"/>
+        </w:rPr>
+      </w:pPr>
+      <w:r>
+        <w:rPr>
+          <w:sz w:val="22"/>
+          <w:szCs w:val="22"/>
+        </w:rPr>
+        <w:t xml:space="preserve">Price change = </w:t>
+      </w:r>
+      <w:r>
+        <w:rPr>
+          <w:sz w:val="22"/>
+          <w:szCs w:val="22"/>
+        </w:rPr>
+        <w:t>log(</w:t>
+      </w:r>
+      <w:r>
+        <w:rPr>
+          <w:sz w:val="22"/>
+          <w:szCs w:val="22"/>
+        </w:rPr>
+        <w:t xml:space="preserve">Instantaneous </w:t>
+      </w:r>
+      <w:r>
+        <w:rPr>
+          <w:sz w:val="22"/>
+          <w:szCs w:val="22"/>
+        </w:rPr>
+        <w:t>Price) – SMA(log price)</w:t>
+      </w:r>
+    </w:p>
+    <w:p>
+      <w:pPr>
+        <w:pStyle w:val="a3"/>
+        <w:ind w:left="360" w:firstLineChars="0" w:firstLine="0"/>
+        <w:rPr>
+          <w:sz w:val="22"/>
+          <w:szCs w:val="22"/>
+        </w:rPr>
+      </w:pPr>
+    </w:p>
+    <w:p>
+      <w:pPr>
+        <w:pStyle w:val="a3"/>
+        <w:ind w:left="360" w:firstLineChars="0" w:firstLine="0"/>
+        <w:rPr>
+          <w:sz w:val="22"/>
+          <w:szCs w:val="22"/>
+        </w:rPr>
+      </w:pPr>
+      <w:r>
+        <w:rPr>
+          <w:sz w:val="22"/>
+          <w:szCs w:val="22"/>
+        </w:rPr>
+        <w:t>The analysis is c</w:t>
+      </w:r>
+      <w:r>
+        <w:rPr>
+          <w:sz w:val="22"/>
+          <w:szCs w:val="22"/>
+        </w:rPr>
+        <w:t>onducted the same way as in part 1.</w:t>
+      </w:r>
+    </w:p>
+    <w:p>
+      <w:pPr>
+        <w:pStyle w:val="a3"/>
+        <w:numPr>
+          <w:ilvl w:val="0"/>
+          <w:numId w:val="2"/>
+        </w:numPr>
+        <w:ind w:firstLineChars="0"/>
+        <w:rPr>
+          <w:sz w:val="22"/>
+          <w:szCs w:val="22"/>
+        </w:rPr>
+      </w:pPr>
+      <w:r>
+        <w:rPr>
+          <w:sz w:val="22"/>
+          <w:szCs w:val="22"/>
+        </w:rPr>
+        <w:t>Weak relationship between the SIO and log price return</w:t>
+      </w:r>
+    </w:p>
+    <w:p>
+      <w:pPr>
+        <w:pStyle w:val="a3"/>
+        <w:ind w:left="360" w:firstLineChars="0" w:firstLine="0"/>
+        <w:rPr>
+          <w:sz w:val="22"/>
+          <w:szCs w:val="22"/>
+        </w:rPr>
+      </w:pPr>
+      <w:r>
+        <w:rPr>
+          <w:sz w:val="22"/>
+          <w:szCs w:val="22"/>
+        </w:rPr>
+        <w:t>R^2 equals 0.</w:t>
+      </w:r>
+      <w:r>
+        <w:rPr>
+          <w:sz w:val="22"/>
+          <w:szCs w:val="22"/>
+        </w:rPr>
+        <w:t>0025%</w:t>
+      </w:r>
+    </w:p>
+    <w:p>
+      <w:pPr>
+        <w:pStyle w:val="a3"/>
+        <w:ind w:left="360" w:firstLineChars="0" w:firstLine="0"/>
+        <w:rPr>
+          <w:sz w:val="22"/>
+          <w:szCs w:val="22"/>
+        </w:rPr>
+      </w:pPr>
+      <w:r>
+        <w:rPr>
+          <w:sz w:val="22"/>
+          <w:szCs w:val="22"/>
+        </w:rPr>
+        <w:t xml:space="preserve">Add the product of volatility and </w:t>
+      </w:r>
+      <w:r>
+        <w:rPr>
+          <w:sz w:val="22"/>
+          <w:szCs w:val="22"/>
+        </w:rPr>
+        <w:t>SIO as a new independent variable, the R^2 improved to 0.16.</w:t>
+      </w:r>
+      <w:r>
+        <w:rPr>
+          <w:sz w:val="22"/>
+          <w:szCs w:val="22"/>
+        </w:rPr>
+        <w:t xml:space="preserve"> This result has </w:t>
+      </w:r>
+      <w:r>
+        <w:rPr>
+          <w:sz w:val="22"/>
+          <w:szCs w:val="22"/>
+        </w:rPr>
+        <w:t>two</w:t>
+      </w:r>
+      <w:r>
+        <w:rPr>
+          <w:sz w:val="22"/>
+          <w:szCs w:val="22"/>
+        </w:rPr>
+        <w:t xml:space="preserve"> influential point</w:t>
+      </w:r>
+      <w:r>
+        <w:rPr>
+          <w:sz w:val="22"/>
+          <w:szCs w:val="22"/>
+        </w:rPr>
+        <w:t>s as in the plot below.</w:t>
+      </w:r>
+    </w:p>
+    <w:p>
+      <w:pPr>
+        <w:pStyle w:val="a3"/>
+        <w:ind w:left="360" w:firstLineChars="0" w:firstLine="0"/>
+        <w:rPr>
+          <w:sz w:val="22"/>
+          <w:szCs w:val="22"/>
+        </w:rPr>
+      </w:pPr>
+      <w:r>
+        <w:rPr>
+          <w:noProof/>
+          <w:sz w:val="22"/>
+          <w:szCs w:val="22"/>
+        </w:rPr>
+        <w:drawing>
+          <wp:inline distT="0" distB="0" distL="0" distR="0" wp14:anchorId="402E3537" wp14:editId="1EC257A1">
+            <wp:extent cx="2282483" cy="2282483"/>
+            <wp:effectExtent l="0" t="0" r="3810" b="3810"/>
+            <wp:docPr id="8" name="图片 8"/>
+            <wp:cNvGraphicFramePr>
+              <a:graphicFrameLocks xmlns:a="http://schemas.openxmlformats.org/drawingml/2006/main" noChangeAspect="1"/>
+            </wp:cNvGraphicFramePr>
+            <a:graphic xmlns:a="http://schemas.openxmlformats.org/drawingml/2006/main">
+              <a:graphicData uri="http://schemas.openxmlformats.org/drawingml/2006/picture">
+                <pic:pic xmlns:pic="http://schemas.openxmlformats.org/drawingml/2006/picture">
+                  <pic:nvPicPr>
+                    <pic:cNvPr id="0" name="Picture 8"/>
+                    <pic:cNvPicPr>
+                      <a:picLocks noChangeAspect="1" noChangeArrowheads="1"/>
+                    </pic:cNvPicPr>
+                  </pic:nvPicPr>
+                  <pic:blipFill>
+                    <a:blip r:embed="rId13">
+                      <a:extLst>
+                        <a:ext uri="{28A0092B-C50C-407E-A947-70E740481C1C}">
+                          <a14:useLocalDpi xmlns:a14="http://schemas.microsoft.com/office/drawing/2010/main" val="0"/>
+                        </a:ext>
+                      </a:extLst>
+                    </a:blip>
+                    <a:srcRect/>
+                    <a:stretch>
+                      <a:fillRect/>
+                    </a:stretch>
+                  </pic:blipFill>
+                  <pic:spPr bwMode="auto">
+                    <a:xfrm>
+                      <a:off x="0" y="0"/>
+                      <a:ext cx="2282692" cy="2282692"/>
+                    </a:xfrm>
+                    <a:prstGeom prst="rect">
+                      <a:avLst/>
+                    </a:prstGeom>
+                    <a:noFill/>
+                    <a:ln>
+                      <a:noFill/>
+                    </a:ln>
+                  </pic:spPr>
+                </pic:pic>
+              </a:graphicData>
+            </a:graphic>
+          </wp:inline>
+        </w:drawing>
+      </w:r>
+    </w:p>
+    <w:p>
+      <w:pPr>
+        <w:pStyle w:val="a3"/>
+        <w:ind w:left="360" w:firstLineChars="0" w:firstLine="0"/>
+        <w:rPr>
+          <w:sz w:val="22"/>
+          <w:szCs w:val="22"/>
+        </w:rPr>
+      </w:pPr>
+      <w:r>
+        <w:rPr>
+          <w:sz w:val="22"/>
+          <w:szCs w:val="22"/>
+        </w:rPr>
+        <w:t>Zoom in, I get:</w:t>
+      </w:r>
+    </w:p>
+    <w:p>
+      <w:pPr>
+        <w:pStyle w:val="a3"/>
+        <w:ind w:left="360" w:firstLineChars="0" w:firstLine="0"/>
+        <w:rPr>
+          <w:sz w:val="22"/>
+          <w:szCs w:val="22"/>
+        </w:rPr>
+      </w:pPr>
+      <w:r>
+        <w:rPr>
+          <w:noProof/>
+          <w:sz w:val="22"/>
+          <w:szCs w:val="22"/>
+        </w:rPr>
+        <w:drawing>
+          <wp:inline distT="0" distB="0" distL="0" distR="0" wp14:anchorId="3F6BDFA6" wp14:editId="249DA187">
+            <wp:extent cx="2647266" cy="2647266"/>
+            <wp:effectExtent l="0" t="0" r="0" b="0"/>
+            <wp:docPr id="10" name="图片 10"/>
+            <wp:cNvGraphicFramePr>
+              <a:graphicFrameLocks xmlns:a="http://schemas.openxmlformats.org/drawingml/2006/main" noChangeAspect="1"/>
+            </wp:cNvGraphicFramePr>
+            <a:graphic xmlns:a="http://schemas.openxmlformats.org/drawingml/2006/main">
+              <a:graphicData uri="http://schemas.openxmlformats.org/drawingml/2006/picture">
+                <pic:pic xmlns:pic="http://schemas.openxmlformats.org/drawingml/2006/picture">
+                  <pic:nvPicPr>
+                    <pic:cNvPr id="0" name="Picture 10"/>
+                    <pic:cNvPicPr>
+                      <a:picLocks noChangeAspect="1" noChangeArrowheads="1"/>
+                    </pic:cNvPicPr>
+                  </pic:nvPicPr>
+                  <pic:blipFill>
+                    <a:blip r:embed="rId14">
+                      <a:extLst>
+                        <a:ext uri="{28A0092B-C50C-407E-A947-70E740481C1C}">
+                          <a14:useLocalDpi xmlns:a14="http://schemas.microsoft.com/office/drawing/2010/main" val="0"/>
+                        </a:ext>
+                      </a:extLst>
+                    </a:blip>
+                    <a:srcRect/>
+                    <a:stretch>
+                      <a:fillRect/>
+                    </a:stretch>
+                  </pic:blipFill>
+                  <pic:spPr bwMode="auto">
+                    <a:xfrm>
+                      <a:off x="0" y="0"/>
+                      <a:ext cx="2647266" cy="2647266"/>
+                    </a:xfrm>
+                    <a:prstGeom prst="rect">
+                      <a:avLst/>
+                    </a:prstGeom>
+                    <a:noFill/>
+                    <a:ln>
+                      <a:noFill/>
+                    </a:ln>
+                  </pic:spPr>
+                </pic:pic>
+              </a:graphicData>
+            </a:graphic>
+          </wp:inline>
+        </w:drawing>
+      </w:r>
+    </w:p>
+    <w:p>
+      <w:pPr>
+        <w:pStyle w:val="a3"/>
+        <w:ind w:left="360" w:firstLineChars="0" w:firstLine="0"/>
+        <w:rPr>
+          <w:sz w:val="22"/>
+          <w:szCs w:val="22"/>
+        </w:rPr>
+      </w:pPr>
+      <w:r>
+        <w:rPr>
+          <w:sz w:val="22"/>
+          <w:szCs w:val="22"/>
+        </w:rPr>
+        <w:t xml:space="preserve">No </w:t>
+      </w:r>
+      <w:r>
+        <w:rPr>
+          <w:sz w:val="22"/>
+          <w:szCs w:val="22"/>
+        </w:rPr>
+        <w:t>obvious</w:t>
+      </w:r>
+      <w:r>
+        <w:rPr>
+          <w:sz w:val="22"/>
+          <w:szCs w:val="22"/>
+        </w:rPr>
+        <w:t xml:space="preserve"> </w:t>
+      </w:r>
+      <w:r>
+        <w:rPr>
+          <w:sz w:val="22"/>
+          <w:szCs w:val="22"/>
+        </w:rPr>
+        <w:t xml:space="preserve">linear </w:t>
       </w:r>
       <w:bookmarkStart w:id="0" w:name="_GoBack"/>
       <w:bookmarkEnd w:id="0"/>
+      <w:r>
+        <w:rPr>
+          <w:sz w:val="22"/>
+          <w:szCs w:val="22"/>
+        </w:rPr>
+        <w:t>trend in this plot as well.</w:t>
+      </w:r>
+    </w:p>
+    <w:p>
+      <w:pPr>
+        <w:pStyle w:val="a3"/>
+        <w:ind w:left="360" w:firstLineChars="0" w:firstLine="0"/>
+        <w:rPr>
+          <w:sz w:val="22"/>
+          <w:szCs w:val="22"/>
+        </w:rPr>
+      </w:pPr>
     </w:p>
     <w:sectPr>
       <w:pgSz w:w="12240" w:h="15840"/>
@@ -2103,7 +2488,7 @@
 </file>
 
 <file path=customXml/itemProps1.xml><?xml version="1.0" encoding="utf-8"?>
-<ds:datastoreItem xmlns:ds="http://schemas.openxmlformats.org/officeDocument/2006/customXml" ds:itemID="{7BFF2F5F-A5F9-FB49-822D-02FB92F4E7A6}">
+<ds:datastoreItem xmlns:ds="http://schemas.openxmlformats.org/officeDocument/2006/customXml" ds:itemID="{4E7B3226-517D-764C-80FF-3C763620A2D1}">
   <ds:schemaRefs>
     <ds:schemaRef ds:uri="http://schemas.openxmlformats.org/officeDocument/2006/bibliography"/>
   </ds:schemaRefs>

</xml_diff>